<commit_message>
Update Alisha's Individual Journal.docx
</commit_message>
<xml_diff>
--- a/Alisha's Individual Contribution/Alisha's Individual Journal.docx
+++ b/Alisha's Individual Contribution/Alisha's Individual Journal.docx
@@ -137,13 +137,7 @@
         <w:rPr>
           <w:sz w:val="22"/>
         </w:rPr>
-        <w:t xml:space="preserve">In this </w:t>
-      </w:r>
-      <w:r>
-        <w:rPr>
-          <w:sz w:val="22"/>
-        </w:rPr>
-        <w:t xml:space="preserve">sprint </w:t>
+        <w:t xml:space="preserve">In this sprint </w:t>
       </w:r>
       <w:r>
         <w:rPr>
@@ -167,19 +161,7 @@
         <w:rPr>
           <w:sz w:val="22"/>
         </w:rPr>
-        <w:t xml:space="preserve">the short description for every food </w:t>
-      </w:r>
-      <w:r>
-        <w:rPr>
-          <w:sz w:val="22"/>
-        </w:rPr>
-        <w:t>item</w:t>
-      </w:r>
-      <w:r>
-        <w:rPr>
-          <w:sz w:val="22"/>
-        </w:rPr>
-        <w:t xml:space="preserve"> of the menu list as provided by the client. </w:t>
+        <w:t xml:space="preserve">the short description for every food item of the menu list as provided by the client. </w:t>
       </w:r>
       <w:r>
         <w:rPr>
@@ -203,19 +185,7 @@
         <w:rPr>
           <w:sz w:val="22"/>
         </w:rPr>
-        <w:t xml:space="preserve">the website to display the </w:t>
-      </w:r>
-      <w:r>
-        <w:rPr>
-          <w:sz w:val="22"/>
-        </w:rPr>
-        <w:t>location, opening</w:t>
-      </w:r>
-      <w:r>
-        <w:rPr>
-          <w:sz w:val="22"/>
-        </w:rPr>
-        <w:t xml:space="preserve"> and closing time of the restaurant on the bottom of the</w:t>
+        <w:t>the website to display the location, opening and closing time of the restaurant on the bottom of the</w:t>
       </w:r>
       <w:r>
         <w:rPr>
@@ -327,7 +297,6 @@
     </w:p>
     <w:sectPr>
       <w:headerReference w:type="default" r:id="rId10"/>
-      <w:footerReference w:type="default" r:id="rId11"/>
       <w:pgSz w:w="11906" w:h="16838"/>
       <w:pgMar w:top="1440" w:right="1440" w:bottom="1440" w:left="1440" w:header="708" w:footer="708" w:gutter="0"/>
       <w:cols w:space="720"/>
@@ -358,96 +327,6 @@
     <w:p/>
   </w:endnote>
 </w:endnotes>
-</file>
-
-<file path=word/footer1.xml><?xml version="1.0" encoding="utf-8"?>
-<w:ftr xmlns:wpc="http://schemas.microsoft.com/office/word/2010/wordprocessingCanvas" xmlns:cx="http://schemas.microsoft.com/office/drawing/2014/chartex" xmlns:cx1="http://schemas.microsoft.com/office/drawing/2015/9/8/chartex" xmlns:cx2="http://schemas.microsoft.com/office/drawing/2015/10/21/chartex" xmlns:cx3="http://schemas.microsoft.com/office/drawing/2016/5/9/chartex" xmlns:cx4="http://schemas.microsoft.com/office/drawing/2016/5/10/chartex" xmlns:cx5="http://schemas.microsoft.com/office/drawing/2016/5/11/chartex" xmlns:cx6="http://schemas.microsoft.com/office/drawing/2016/5/12/chartex" xmlns:cx7="http://schemas.microsoft.com/office/drawing/2016/5/13/chartex" xmlns:cx8="http://schemas.microsoft.com/office/drawing/2016/5/14/chartex" xmlns:mc="http://schemas.openxmlformats.org/markup-compatibility/2006" xmlns:aink="http://schemas.microsoft.com/office/drawing/2016/ink" xmlns:am3d="http://schemas.microsoft.com/office/drawing/2017/model3d" xmlns:o="urn:schemas-microsoft-com:office:office" xmlns:r="http://schemas.openxmlformats.org/officeDocument/2006/relationships" xmlns:m="http://schemas.openxmlformats.org/officeDocument/2006/math" xmlns:v="urn:schemas-microsoft-com:vml" xmlns:wp14="http://schemas.microsoft.com/office/word/2010/wordprocessingDrawing" xmlns:wp="http://schemas.openxmlformats.org/drawingml/2006/wordprocessingDrawing" xmlns:w10="urn:schemas-microsoft-com:office:word" xmlns:w="http://schemas.openxmlformats.org/wordprocessingml/2006/main" xmlns:w14="http://schemas.microsoft.com/office/word/2010/wordml" xmlns:w15="http://schemas.microsoft.com/office/word/2012/wordml" xmlns:w16cex="http://schemas.microsoft.com/office/word/2018/wordml/cex" xmlns:w16cid="http://schemas.microsoft.com/office/word/2016/wordml/cid" xmlns:w16="http://schemas.microsoft.com/office/word/2018/wordml" xmlns:w16sdtdh="http://schemas.microsoft.com/office/word/2020/wordml/sdtdatahash" xmlns:w16se="http://schemas.microsoft.com/office/word/2015/wordml/symex" xmlns:wpg="http://schemas.microsoft.com/office/word/2010/wordprocessingGroup" xmlns:wpi="http://schemas.microsoft.com/office/word/2010/wordprocessingInk" xmlns:wne="http://schemas.microsoft.com/office/word/2006/wordml" xmlns:wps="http://schemas.microsoft.com/office/word/2010/wordprocessingShape" mc:Ignorable="w14 w15 w16se w16cid w16 w16cex w16sdtdh wp14">
-  <w:sdt>
-    <w:sdtPr>
-      <w:id w:val="1173764683"/>
-      <w:docPartObj>
-        <w:docPartGallery w:val="Page Numbers (Bottom of Page)"/>
-        <w:docPartUnique/>
-      </w:docPartObj>
-    </w:sdtPr>
-    <w:sdtEndPr/>
-    <w:sdtContent>
-      <w:p>
-        <w:pPr>
-          <w:pStyle w:val="Footer"/>
-          <w:pBdr>
-            <w:top w:val="single" w:sz="4" w:space="1" w:color="D9D9D9"/>
-          </w:pBdr>
-          <w:jc w:val="right"/>
-        </w:pPr>
-        <w:r>
-          <w:fldChar w:fldCharType="begin"/>
-        </w:r>
-        <w:r>
-          <w:instrText>PAGE</w:instrText>
-        </w:r>
-        <w:r>
-          <w:fldChar w:fldCharType="separate"/>
-        </w:r>
-        <w:r>
-          <w:rPr>
-            <w:noProof/>
-          </w:rPr>
-          <w:t>1</w:t>
-        </w:r>
-        <w:r>
-          <w:fldChar w:fldCharType="end"/>
-        </w:r>
-        <w:r>
-          <w:t xml:space="preserve"> | </w:t>
-        </w:r>
-        <w:r>
-          <w:rPr>
-            <w:color w:val="7F7F7F" w:themeColor="background1" w:themeShade="7F"/>
-            <w:spacing w:val="60"/>
-          </w:rPr>
-          <w:t>Page</w:t>
-        </w:r>
-      </w:p>
-    </w:sdtContent>
-  </w:sdt>
-  <w:p>
-    <w:pPr>
-      <w:pStyle w:val="Footer"/>
-    </w:pPr>
-    <w:r>
-      <w:t xml:space="preserve">Author: Sasha </w:t>
-    </w:r>
-    <w:proofErr w:type="spellStart"/>
-    <w:r>
-      <w:t>Ivkovic</w:t>
-    </w:r>
-    <w:proofErr w:type="spellEnd"/>
-  </w:p>
-  <w:p>
-    <w:pPr>
-      <w:pStyle w:val="Footer"/>
-    </w:pPr>
-    <w:r>
-      <w:t xml:space="preserve">Last Edit: </w:t>
-    </w:r>
-    <w:r>
-      <w:t>1</w:t>
-    </w:r>
-    <w:r>
-      <w:t>6</w:t>
-    </w:r>
-    <w:r>
-      <w:t xml:space="preserve"> September</w:t>
-    </w:r>
-    <w:r>
-      <w:t xml:space="preserve"> 20</w:t>
-    </w:r>
-    <w:r>
-      <w:t>20</w:t>
-    </w:r>
-  </w:p>
-</w:ftr>
 </file>
 
 <file path=word/footnotes.xml><?xml version="1.0" encoding="utf-8"?>
@@ -4057,7 +3936,7 @@
     <w:lsdException w:name="Table Web 2" w:semiHidden="1" w:unhideWhenUsed="1"/>
     <w:lsdException w:name="Table Web 3" w:semiHidden="1" w:unhideWhenUsed="1"/>
     <w:lsdException w:name="Balloon Text" w:semiHidden="1" w:unhideWhenUsed="1"/>
-    <w:lsdException w:name="Table Grid" w:semiHidden="1" w:uiPriority="39" w:unhideWhenUsed="1"/>
+    <w:lsdException w:name="Table Grid" w:uiPriority="39"/>
     <w:lsdException w:name="Table Theme" w:semiHidden="1" w:unhideWhenUsed="1"/>
     <w:lsdException w:name="Placeholder Text" w:semiHidden="1"/>
     <w:lsdException w:name="No Spacing" w:uiPriority="1" w:qFormat="1"/>
@@ -5896,15 +5775,6 @@
 </file>
 
 <file path=customXml/item1.xml><?xml version="1.0" encoding="utf-8"?>
-<?mso-contentType ?>
-<FormTemplates xmlns="http://schemas.microsoft.com/sharepoint/v3/contenttype/forms">
-  <Display>DocumentLibraryForm</Display>
-  <Edit>DocumentLibraryForm</Edit>
-  <New>DocumentLibraryForm</New>
-</FormTemplates>
-</file>
-
-<file path=customXml/item2.xml><?xml version="1.0" encoding="utf-8"?>
 <ct:contentTypeSchema xmlns:ct="http://schemas.microsoft.com/office/2006/metadata/contentType" xmlns:ma="http://schemas.microsoft.com/office/2006/metadata/properties/metaAttributes" ct:_="" ma:_="" ma:contentTypeName="Document" ma:contentTypeID="0x0101007F068E46BA89AB46B7B47DDA9F49D52C" ma:contentTypeVersion="13" ma:contentTypeDescription="Create a new document." ma:contentTypeScope="" ma:versionID="1230753ea5bdcd30710b4e53f2f0c1b2">
   <xsd:schema xmlns:xsd="http://www.w3.org/2001/XMLSchema" xmlns:xs="http://www.w3.org/2001/XMLSchema" xmlns:p="http://schemas.microsoft.com/office/2006/metadata/properties" xmlns:ns3="05f7ee94-c95d-40cc-b00e-a66368ec5c23" xmlns:ns4="ebd8410a-b760-42ac-a386-84634b58fc50" targetNamespace="http://schemas.microsoft.com/office/2006/metadata/properties" ma:root="true" ma:fieldsID="ec75cf7f875dec59fc2b1b485e7697c1" ns3:_="" ns4:_="">
     <xsd:import namespace="05f7ee94-c95d-40cc-b00e-a66368ec5c23"/>
@@ -6127,6 +5997,15 @@
 </ct:contentTypeSchema>
 </file>
 
+<file path=customXml/item2.xml><?xml version="1.0" encoding="utf-8"?>
+<?mso-contentType ?>
+<FormTemplates xmlns="http://schemas.microsoft.com/sharepoint/v3/contenttype/forms">
+  <Display>DocumentLibraryForm</Display>
+  <Edit>DocumentLibraryForm</Edit>
+  <New>DocumentLibraryForm</New>
+</FormTemplates>
+</file>
+
 <file path=customXml/item3.xml><?xml version="1.0" encoding="utf-8"?>
 <p:properties xmlns:p="http://schemas.microsoft.com/office/2006/metadata/properties" xmlns:xsi="http://www.w3.org/2001/XMLSchema-instance" xmlns:pc="http://schemas.microsoft.com/office/infopath/2007/PartnerControls">
   <documentManagement/>
@@ -6134,14 +6013,6 @@
 </file>
 
 <file path=customXml/itemProps1.xml><?xml version="1.0" encoding="utf-8"?>
-<ds:datastoreItem xmlns:ds="http://schemas.openxmlformats.org/officeDocument/2006/customXml" ds:itemID="{531D1D5F-2971-4B91-9632-425DEA88397A}">
-  <ds:schemaRefs>
-    <ds:schemaRef ds:uri="http://schemas.microsoft.com/sharepoint/v3/contenttype/forms"/>
-  </ds:schemaRefs>
-</ds:datastoreItem>
-</file>
-
-<file path=customXml/itemProps2.xml><?xml version="1.0" encoding="utf-8"?>
 <ds:datastoreItem xmlns:ds="http://schemas.openxmlformats.org/officeDocument/2006/customXml" ds:itemID="{819E3A2C-00AA-4FFE-9CFD-0D32D12D688D}">
   <ds:schemaRefs>
     <ds:schemaRef ds:uri="http://schemas.microsoft.com/office/2006/metadata/contentType"/>
@@ -6160,6 +6031,14 @@
 </ds:datastoreItem>
 </file>
 
+<file path=customXml/itemProps2.xml><?xml version="1.0" encoding="utf-8"?>
+<ds:datastoreItem xmlns:ds="http://schemas.openxmlformats.org/officeDocument/2006/customXml" ds:itemID="{531D1D5F-2971-4B91-9632-425DEA88397A}">
+  <ds:schemaRefs>
+    <ds:schemaRef ds:uri="http://schemas.microsoft.com/sharepoint/v3/contenttype/forms"/>
+  </ds:schemaRefs>
+</ds:datastoreItem>
+</file>
+
 <file path=customXml/itemProps3.xml><?xml version="1.0" encoding="utf-8"?>
 <ds:datastoreItem xmlns:ds="http://schemas.openxmlformats.org/officeDocument/2006/customXml" ds:itemID="{DB1FCB1E-67EF-4532-A2C9-E2ADEBF9DF18}">
   <ds:schemaRefs>

</xml_diff>